<commit_message>
Added source code for L2 for PM
</commit_message>
<xml_diff>
--- a/lp/c4_2/pm/l1.docx
+++ b/lp/c4_2/pm/l1.docx
@@ -597,10 +597,7 @@
     </w:p>
     <w:p>
       <w:r>
-        <w:t>Git (вимов. «гіт») – розподілена система керування версіями файлів. Проект був створений Лінус ом Торвальдсом для управління розробкою ядра Linux. На сьогоднішній день підтримується Джуном Хама. Система спроектована як набір програм, спеціально розроблених з урахуванням їх використання в скриптах. Це дозволяє зручно створювати спеціалізовані системи контролю версій на базі Git або користувацькі інтерфейси. Наприклад, Cogito є саме таким прикладом фронтенда до репозиторіїв Git, а StGit використовує Git для</w:t>
-      </w:r>
-      <w:r>
-        <w:t xml:space="preserve"> управління колекці</w:t>
+        <w:t>Git (вимов. «гіт») – розподілена система керування версіями файлів. Проект був створений Лінус ом Торвальдсом для управління розробкою ядра Linux. На сьогоднішній день підтримується Джуном Хама. Система спроектована як набір програм, спеціально розроблених з урахуванням їх використання в скриптах. Це дозволяє зручно створювати спеціалізовані системи контролю версій на базі Git або користувацькі інтерфейси. Наприклад, Cogito є саме таким прикладом фронтенда до репозиторіїв Git, а StGit використовує Git для управління колекці</w:t>
       </w:r>
       <w:r>
         <w:t>єю патчів</w:t>
@@ -769,610 +766,392 @@
           <w:lang w:val="ru-RU"/>
         </w:rPr>
       </w:pPr>
+      <w:r>
+        <w:rPr>
+          <w:lang w:val="ru-RU"/>
+        </w:rPr>
+        <w:t>5. Внести зміни в програму, при необхідності провести вирішення конфліктів.</w:t>
+      </w:r>
+    </w:p>
+    <w:p>
+      <w:pPr>
+        <w:pStyle w:val="Heading2"/>
+      </w:pPr>
+      <w:r>
+        <w:t>Реалізація</w:t>
+      </w:r>
+    </w:p>
+    <w:p>
+      <w:pPr>
+        <w:ind w:firstLine="0"/>
+        <w:rPr>
+          <w:lang w:val="en-US"/>
+        </w:rPr>
+      </w:pPr>
+      <w:r>
+        <w:t>Лістінг</w:t>
+      </w:r>
+      <w:r>
+        <w:t xml:space="preserve"> 1</w:t>
+      </w:r>
+      <w:r>
+        <w:t>.</w:t>
+      </w:r>
+      <w:r>
+        <w:t xml:space="preserve"> </w:t>
+      </w:r>
+      <w:r>
+        <w:rPr>
+          <w:lang w:val="en-US"/>
+        </w:rPr>
+        <w:t>Zero.java</w:t>
+      </w:r>
+    </w:p>
+    <w:p>
+      <w:pPr>
+        <w:pStyle w:val="Code"/>
+      </w:pPr>
+      <w:r>
+        <w:t>~\Projects\studies-octo-adventure\lp\c4_2\pm\src [master ≡ +26 ~0 -0 ~] &gt;</w:t>
+      </w:r>
+    </w:p>
+    <w:p>
+      <w:pPr>
+        <w:pStyle w:val="Code"/>
+      </w:pPr>
+      <w:r>
+        <w:t>$ git add -A</w:t>
+      </w:r>
+    </w:p>
+    <w:p>
+      <w:pPr>
+        <w:pStyle w:val="Code"/>
+      </w:pPr>
+      <w:r>
+        <w:t>~\Projects\studies-octo-adventure\lp\c4_2\pm\src [master ≡ +26 ~0 -0 ~] &gt;</w:t>
+      </w:r>
+    </w:p>
+    <w:p>
+      <w:pPr>
+        <w:pStyle w:val="Code"/>
+      </w:pPr>
+      <w:r>
+        <w:t>$ git commit -m "Added source code for L1 for PM"</w:t>
+      </w:r>
+    </w:p>
+    <w:p>
+      <w:pPr>
+        <w:pStyle w:val="Code"/>
+      </w:pPr>
+      <w:r>
+        <w:t>[master c554472] Added source code for L1 for PM</w:t>
+      </w:r>
+    </w:p>
+    <w:p>
+      <w:pPr>
+        <w:pStyle w:val="Code"/>
+      </w:pPr>
+      <w:r>
+        <w:t>26 files changed, 413 insertions(+)</w:t>
+      </w:r>
+    </w:p>
+    <w:p>
+      <w:pPr>
+        <w:pStyle w:val="Code"/>
+      </w:pPr>
+      <w:r>
+        <w:t xml:space="preserve"> create mode 100644 lp/c4_2/pm/l1.docx</w:t>
+      </w:r>
+    </w:p>
+    <w:p>
+      <w:pPr>
+        <w:pStyle w:val="Code"/>
+      </w:pPr>
+      <w:r>
+        <w:t xml:space="preserve"> create mode 100644 lp/c4_2/pm/src/.dockerignore</w:t>
+      </w:r>
+    </w:p>
+    <w:p>
+      <w:pPr>
+        <w:pStyle w:val="Code"/>
+      </w:pPr>
+      <w:r>
+        <w:t xml:space="preserve"> create mode 100644 lp/c4_2/pm/src/.ebignore</w:t>
+      </w:r>
+    </w:p>
+    <w:p>
+      <w:pPr>
+        <w:pStyle w:val="Code"/>
+      </w:pPr>
+      <w:r>
+        <w:t xml:space="preserve"> create mode 100644 lp/c4_2/pm/src/.editorconfig</w:t>
+      </w:r>
+    </w:p>
+    <w:p>
+      <w:pPr>
+        <w:pStyle w:val="Code"/>
+      </w:pPr>
+      <w:r>
+        <w:t xml:space="preserve"> create mode 100644 lp/c4_2/pm/src/.elasticbeanstalk/config.yml</w:t>
+      </w:r>
+    </w:p>
+    <w:p>
+      <w:pPr>
+        <w:pStyle w:val="Code"/>
+      </w:pPr>
+      <w:r>
+        <w:t xml:space="preserve"> create mode 100644 lp/c4_2/pm/src/.eslintrc</w:t>
+      </w:r>
+    </w:p>
+    <w:p>
+      <w:pPr>
+        <w:pStyle w:val="Code"/>
+      </w:pPr>
+      <w:r>
+        <w:t xml:space="preserve"> create mode 100644 lp/c4_2/pm/src/.gitattributes</w:t>
+      </w:r>
+    </w:p>
+    <w:p>
+      <w:pPr>
+        <w:pStyle w:val="Code"/>
+      </w:pPr>
+      <w:r>
+        <w:t xml:space="preserve"> create mode 100644 lp/c4_2/pm/src/.gitignore</w:t>
+      </w:r>
+    </w:p>
+    <w:p>
+      <w:pPr>
+        <w:pStyle w:val="Code"/>
+      </w:pPr>
+      <w:r>
+        <w:t xml:space="preserve"> create mode 100644 lp/c4_2/pm/src/.gitlab-ci.yml</w:t>
+      </w:r>
+    </w:p>
+    <w:p>
+      <w:pPr>
+        <w:pStyle w:val="Code"/>
+      </w:pPr>
+      <w:r>
+        <w:t xml:space="preserve"> create mode 100644 lp/c4_2/pm/src/Dockerfile</w:t>
+      </w:r>
+    </w:p>
+    <w:p>
+      <w:pPr>
+        <w:pStyle w:val="Code"/>
+      </w:pPr>
+      <w:r>
+        <w:t xml:space="preserve"> create mode 100644 lp/c4_2/pm/src/README.MD</w:t>
+      </w:r>
+    </w:p>
+    <w:p>
+      <w:pPr>
+        <w:pStyle w:val="Code"/>
+      </w:pPr>
+      <w:r>
+        <w:t xml:space="preserve"> create mode 100644 lp/c4_2/pm/src/app.js</w:t>
+      </w:r>
+    </w:p>
+    <w:p>
+      <w:pPr>
+        <w:pStyle w:val="Code"/>
+      </w:pPr>
+      <w:r>
+        <w:t xml:space="preserve"> create mode 100644 lp/c4_2/pm/src/app/controllers/calculator.js</w:t>
+      </w:r>
+    </w:p>
+    <w:p>
+      <w:pPr>
+        <w:pStyle w:val="Code"/>
+      </w:pPr>
+      <w:r>
+        <w:t xml:space="preserve"> create mode 100644 lp/c4_2/pm/src/app/controllers/home.js</w:t>
+      </w:r>
+    </w:p>
+    <w:p>
+      <w:pPr>
+        <w:pStyle w:val="Code"/>
+      </w:pPr>
+      <w:r>
+        <w:t xml:space="preserve"> create mode 100644 lp/c4_2/pm/src/app/models/calculator.js</w:t>
+      </w:r>
+    </w:p>
+    <w:p>
+      <w:pPr>
+        <w:pStyle w:val="Code"/>
+      </w:pPr>
+      <w:r>
+        <w:t xml:space="preserve"> create mode 100644 lp/c4_2/pm/src/app/views/calculator.handlebars</w:t>
+      </w:r>
+    </w:p>
+    <w:p>
+      <w:pPr>
+        <w:pStyle w:val="Code"/>
+      </w:pPr>
+      <w:r>
+        <w:t xml:space="preserve"> create mode 100644 lp/c4_2/pm/src/app/views/error.handlebars</w:t>
+      </w:r>
+    </w:p>
+    <w:p>
+      <w:pPr>
+        <w:pStyle w:val="Code"/>
+      </w:pPr>
+      <w:r>
+        <w:t xml:space="preserve"> create mode 100644 lp/c4_2/pm/src/app/views/index.handlebars</w:t>
+      </w:r>
+    </w:p>
+    <w:p>
+      <w:pPr>
+        <w:pStyle w:val="Code"/>
+      </w:pPr>
+      <w:r>
+        <w:t xml:space="preserve"> create mode 100644 lp/c4_2/pm/src/app/views/layouts/main.handlebars</w:t>
+      </w:r>
+    </w:p>
+    <w:p>
+      <w:pPr>
+        <w:pStyle w:val="Code"/>
+      </w:pPr>
+      <w:r>
+        <w:t xml:space="preserve"> create mode 100644 lp/c4_2/pm/src/config/boot/controllers.js</w:t>
+      </w:r>
+    </w:p>
+    <w:p>
+      <w:pPr>
+        <w:pStyle w:val="Code"/>
+      </w:pPr>
+      <w:r>
+        <w:t xml:space="preserve"> create mode 100644 lp/c4_2/pm/src/config/boot/engine.js</w:t>
+      </w:r>
+    </w:p>
+    <w:p>
+      <w:pPr>
+        <w:pStyle w:val="Code"/>
+      </w:pPr>
+      <w:r>
+        <w:t xml:space="preserve"> create mode 100644 lp/c4_2/pm/src/config/config.js</w:t>
+      </w:r>
+    </w:p>
+    <w:p>
+      <w:pPr>
+        <w:pStyle w:val="Code"/>
+      </w:pPr>
+      <w:r>
+        <w:t xml:space="preserve"> create mode 100644 lp/c4_2/pm/src/gulpfile.js</w:t>
+      </w:r>
+    </w:p>
+    <w:p>
+      <w:pPr>
+        <w:pStyle w:val="Code"/>
+      </w:pPr>
+      <w:r>
+        <w:t xml:space="preserve"> create mode 100644 lp/c4_2/pm/src/package.json</w:t>
+      </w:r>
+    </w:p>
+    <w:p>
+      <w:pPr>
+        <w:pStyle w:val="Code"/>
+      </w:pPr>
+      <w:r>
+        <w:t xml:space="preserve"> create mode 100644 lp/c4_2/pm/src/test/models/calculatorSpec.js</w:t>
+      </w:r>
+    </w:p>
+    <w:p>
+      <w:pPr>
+        <w:pStyle w:val="Code"/>
+      </w:pPr>
+      <w:r>
+        <w:t xml:space="preserve"> create mode 100644 lp/c4_2/t.docx</w:t>
+      </w:r>
+    </w:p>
+    <w:p>
+      <w:pPr>
+        <w:pStyle w:val="Code"/>
+      </w:pPr>
+      <w:r>
+        <w:t>~\Projects\studies-octo-adventure\lp\c4_2\pm\src [master ↑] &gt;</w:t>
+      </w:r>
+    </w:p>
+    <w:p>
+      <w:pPr>
+        <w:pStyle w:val="Code"/>
+      </w:pPr>
+      <w:r>
+        <w:t>$ git push</w:t>
+      </w:r>
+    </w:p>
+    <w:p>
+      <w:pPr>
+        <w:pStyle w:val="Code"/>
+      </w:pPr>
+      <w:r>
+        <w:t>Counting objects: 42, done.</w:t>
+      </w:r>
+    </w:p>
+    <w:p>
+      <w:pPr>
+        <w:pStyle w:val="Code"/>
+      </w:pPr>
+      <w:r>
+        <w:t>Delta compression using up to 8 threads.</w:t>
+      </w:r>
+    </w:p>
+    <w:p>
+      <w:pPr>
+        <w:pStyle w:val="Code"/>
+      </w:pPr>
+      <w:r>
+        <w:t>Compressing objects: 100% (33/33), done.</w:t>
+      </w:r>
+    </w:p>
+    <w:p>
+      <w:pPr>
+        <w:pStyle w:val="Code"/>
+      </w:pPr>
+      <w:r>
+        <w:t>Writing objects: 100% (42/42), 101.47 KiB | 0 bytes/s, done.</w:t>
+      </w:r>
+    </w:p>
+    <w:p>
+      <w:pPr>
+        <w:pStyle w:val="Code"/>
+      </w:pPr>
+      <w:r>
+        <w:t>Total 42 (delta 3), reused 0 (delta 0)</w:t>
+      </w:r>
+    </w:p>
+    <w:p>
+      <w:pPr>
+        <w:pStyle w:val="Code"/>
+      </w:pPr>
+      <w:r>
+        <w:t>To git@github.com:chaliy/studies-octo-adventure.git</w:t>
+      </w:r>
+    </w:p>
+    <w:p>
+      <w:pPr>
+        <w:pStyle w:val="Code"/>
+      </w:pPr>
+      <w:r>
+        <w:t xml:space="preserve">   26139dd..c554472  master -&gt; master</w:t>
+      </w:r>
+    </w:p>
+    <w:p>
+      <w:pPr>
+        <w:pStyle w:val="Heading2"/>
+      </w:pPr>
+      <w:r>
+        <w:lastRenderedPageBreak/>
+        <w:t>Результат</w:t>
+      </w:r>
+    </w:p>
+    <w:p>
+      <w:pPr>
+        <w:ind w:firstLine="708"/>
+      </w:pPr>
       <w:bookmarkStart w:id="0" w:name="_GoBack"/>
       <w:bookmarkEnd w:id="0"/>
       <w:r>
-        <w:rPr>
-          <w:lang w:val="ru-RU"/>
-        </w:rPr>
-        <w:t>5. Внести зміни в програму, при необхідності провести вирішення конфліктів.</w:t>
-      </w:r>
-    </w:p>
-    <w:p>
-      <w:pPr>
-        <w:pStyle w:val="Heading2"/>
-      </w:pPr>
-      <w:r>
-        <w:t>Реалізація</w:t>
-      </w:r>
-    </w:p>
-    <w:p>
-      <w:pPr>
-        <w:ind w:firstLine="0"/>
-        <w:rPr>
-          <w:lang w:val="en-US"/>
-        </w:rPr>
-      </w:pPr>
-      <w:r>
-        <w:t>Лістінг</w:t>
-      </w:r>
-      <w:r>
-        <w:t xml:space="preserve"> 3.</w:t>
-      </w:r>
-      <w:r>
-        <w:t xml:space="preserve"> </w:t>
-      </w:r>
-      <w:r>
-        <w:rPr>
-          <w:lang w:val="en-US"/>
-        </w:rPr>
-        <w:t>Zero.java</w:t>
-      </w:r>
-    </w:p>
-    <w:p>
-      <w:pPr>
-        <w:pStyle w:val="Code"/>
-      </w:pPr>
-      <w:r>
-        <w:t>package</w:t>
-      </w:r>
-      <w:r>
-        <w:rPr>
-          <w:color w:val="000000"/>
-        </w:rPr>
-        <w:t xml:space="preserve"> zero;</w:t>
-      </w:r>
-    </w:p>
-    <w:p>
-      <w:pPr>
-        <w:pStyle w:val="Code"/>
-      </w:pPr>
-    </w:p>
-    <w:p>
-      <w:pPr>
-        <w:pStyle w:val="Code"/>
-      </w:pPr>
-      <w:r>
-        <w:t>public</w:t>
-      </w:r>
-      <w:r>
-        <w:rPr>
-          <w:color w:val="000000"/>
-        </w:rPr>
-        <w:t xml:space="preserve"> </w:t>
-      </w:r>
-      <w:r>
-        <w:t>class</w:t>
-      </w:r>
-      <w:r>
-        <w:rPr>
-          <w:color w:val="000000"/>
-        </w:rPr>
-        <w:t xml:space="preserve"> Zero {</w:t>
-      </w:r>
-    </w:p>
-    <w:p>
-      <w:pPr>
-        <w:pStyle w:val="Code"/>
-      </w:pPr>
-    </w:p>
-    <w:p>
-      <w:pPr>
-        <w:pStyle w:val="Code"/>
-      </w:pPr>
-      <w:r>
-        <w:rPr>
-          <w:color w:val="000000"/>
-        </w:rPr>
-        <w:tab/>
-      </w:r>
-      <w:r>
-        <w:t>public</w:t>
-      </w:r>
-      <w:r>
-        <w:rPr>
-          <w:color w:val="000000"/>
-        </w:rPr>
-        <w:t xml:space="preserve"> </w:t>
-      </w:r>
-      <w:r>
-        <w:t>static</w:t>
-      </w:r>
-      <w:r>
-        <w:rPr>
-          <w:color w:val="000000"/>
-        </w:rPr>
-        <w:t xml:space="preserve"> </w:t>
-      </w:r>
-      <w:r>
-        <w:t>void</w:t>
-      </w:r>
-      <w:r>
-        <w:rPr>
-          <w:color w:val="000000"/>
-        </w:rPr>
-        <w:t xml:space="preserve"> main(String[] args) {</w:t>
-      </w:r>
-    </w:p>
-    <w:p>
-      <w:pPr>
-        <w:pStyle w:val="Code"/>
-      </w:pPr>
-      <w:r>
-        <w:rPr>
-          <w:color w:val="000000"/>
-        </w:rPr>
-        <w:tab/>
-      </w:r>
-      <w:r>
-        <w:rPr>
-          <w:color w:val="000000"/>
-        </w:rPr>
-        <w:tab/>
-      </w:r>
-      <w:r>
-        <w:rPr>
-          <w:color w:val="000000"/>
-        </w:rPr>
-        <w:tab/>
-      </w:r>
-      <w:r>
-        <w:rPr>
-          <w:color w:val="000000"/>
-        </w:rPr>
-        <w:tab/>
-      </w:r>
-    </w:p>
-    <w:p>
-      <w:pPr>
-        <w:pStyle w:val="Code"/>
-      </w:pPr>
-      <w:r>
-        <w:rPr>
-          <w:color w:val="000000"/>
-        </w:rPr>
-        <w:tab/>
-      </w:r>
-      <w:r>
-        <w:rPr>
-          <w:color w:val="000000"/>
-        </w:rPr>
-        <w:tab/>
-        <w:t>System.</w:t>
-      </w:r>
-      <w:r>
-        <w:rPr>
-          <w:i/>
-          <w:iCs/>
-          <w:color w:val="0000C0"/>
-        </w:rPr>
-        <w:t>out</w:t>
-      </w:r>
-      <w:r>
-        <w:rPr>
-          <w:color w:val="000000"/>
-        </w:rPr>
-        <w:t>.println(</w:t>
-      </w:r>
-      <w:r>
-        <w:rPr>
-          <w:color w:val="2A00FF"/>
-        </w:rPr>
-        <w:t>"2.5.1"</w:t>
-      </w:r>
-      <w:r>
-        <w:rPr>
-          <w:color w:val="000000"/>
-        </w:rPr>
-        <w:t>);</w:t>
-      </w:r>
-    </w:p>
-    <w:p>
-      <w:pPr>
-        <w:pStyle w:val="Code"/>
-      </w:pPr>
-      <w:r>
-        <w:rPr>
-          <w:color w:val="000000"/>
-        </w:rPr>
-        <w:tab/>
-      </w:r>
-      <w:r>
-        <w:rPr>
-          <w:color w:val="000000"/>
-        </w:rPr>
-        <w:tab/>
-      </w:r>
-    </w:p>
-    <w:p>
-      <w:pPr>
-        <w:pStyle w:val="Code"/>
-      </w:pPr>
-      <w:r>
-        <w:rPr>
-          <w:color w:val="000000"/>
-        </w:rPr>
-        <w:tab/>
-      </w:r>
-      <w:r>
-        <w:rPr>
-          <w:color w:val="000000"/>
-        </w:rPr>
-        <w:tab/>
-      </w:r>
-      <w:r>
-        <w:t>int</w:t>
-      </w:r>
-      <w:r>
-        <w:rPr>
-          <w:color w:val="000000"/>
-        </w:rPr>
-        <w:t xml:space="preserve"> i1 = 12345678;</w:t>
-      </w:r>
-    </w:p>
-    <w:p>
-      <w:pPr>
-        <w:pStyle w:val="Code"/>
-      </w:pPr>
-      <w:r>
-        <w:rPr>
-          <w:color w:val="000000"/>
-        </w:rPr>
-        <w:tab/>
-      </w:r>
-      <w:r>
-        <w:rPr>
-          <w:color w:val="000000"/>
-        </w:rPr>
-        <w:tab/>
-      </w:r>
-      <w:r>
-        <w:t>int</w:t>
-      </w:r>
-      <w:r>
-        <w:rPr>
-          <w:color w:val="000000"/>
-        </w:rPr>
-        <w:t xml:space="preserve"> i2 = 0777;</w:t>
-      </w:r>
-    </w:p>
-    <w:p>
-      <w:pPr>
-        <w:pStyle w:val="Code"/>
-      </w:pPr>
-      <w:r>
-        <w:rPr>
-          <w:color w:val="000000"/>
-        </w:rPr>
-        <w:tab/>
-      </w:r>
-      <w:r>
-        <w:rPr>
-          <w:color w:val="000000"/>
-        </w:rPr>
-        <w:tab/>
-      </w:r>
-      <w:r>
-        <w:t>int</w:t>
-      </w:r>
-      <w:r>
-        <w:rPr>
-          <w:color w:val="000000"/>
-        </w:rPr>
-        <w:t xml:space="preserve"> i3 = 0X77FF;</w:t>
-      </w:r>
-    </w:p>
-    <w:p>
-      <w:pPr>
-        <w:pStyle w:val="Code"/>
-      </w:pPr>
-      <w:r>
-        <w:rPr>
-          <w:color w:val="000000"/>
-        </w:rPr>
-        <w:tab/>
-      </w:r>
-      <w:r>
-        <w:rPr>
-          <w:color w:val="000000"/>
-        </w:rPr>
-        <w:tab/>
-      </w:r>
-    </w:p>
-    <w:p>
-      <w:pPr>
-        <w:pStyle w:val="Code"/>
-      </w:pPr>
-      <w:r>
-        <w:rPr>
-          <w:color w:val="000000"/>
-        </w:rPr>
-        <w:tab/>
-      </w:r>
-      <w:r>
-        <w:rPr>
-          <w:color w:val="000000"/>
-        </w:rPr>
-        <w:tab/>
-        <w:t>System.</w:t>
-      </w:r>
-      <w:r>
-        <w:rPr>
-          <w:i/>
-          <w:iCs/>
-          <w:color w:val="0000C0"/>
-        </w:rPr>
-        <w:t>out</w:t>
-      </w:r>
-      <w:r>
-        <w:rPr>
-          <w:color w:val="000000"/>
-        </w:rPr>
-        <w:t>.printf(</w:t>
-      </w:r>
-      <w:r>
-        <w:rPr>
-          <w:color w:val="2A00FF"/>
-        </w:rPr>
-        <w:t>"b: %b, bb: %b%n"</w:t>
-      </w:r>
-      <w:r>
-        <w:rPr>
-          <w:color w:val="000000"/>
-        </w:rPr>
-        <w:t>, b, bb);</w:t>
-      </w:r>
-    </w:p>
-    <w:p>
-      <w:pPr>
-        <w:pStyle w:val="Code"/>
-      </w:pPr>
-      <w:r>
-        <w:rPr>
-          <w:color w:val="000000"/>
-        </w:rPr>
-        <w:tab/>
-      </w:r>
-      <w:r>
-        <w:rPr>
-          <w:color w:val="000000"/>
-        </w:rPr>
-        <w:tab/>
-      </w:r>
-    </w:p>
-    <w:p>
-      <w:pPr>
-        <w:pStyle w:val="Code"/>
-      </w:pPr>
-      <w:r>
-        <w:rPr>
-          <w:color w:val="000000"/>
-        </w:rPr>
-        <w:tab/>
-      </w:r>
-      <w:r>
-        <w:rPr>
-          <w:color w:val="000000"/>
-        </w:rPr>
-        <w:tab/>
-        <w:t>System.</w:t>
-      </w:r>
-      <w:r>
-        <w:rPr>
-          <w:i/>
-          <w:iCs/>
-          <w:color w:val="0000C0"/>
-        </w:rPr>
-        <w:t>out</w:t>
-      </w:r>
-      <w:r>
-        <w:rPr>
-          <w:color w:val="000000"/>
-        </w:rPr>
-        <w:t>.println(</w:t>
-      </w:r>
-      <w:r>
-        <w:rPr>
-          <w:color w:val="2A00FF"/>
-        </w:rPr>
-        <w:t>"2.7.8"</w:t>
-      </w:r>
-      <w:r>
-        <w:rPr>
-          <w:color w:val="000000"/>
-        </w:rPr>
-        <w:t>);</w:t>
-      </w:r>
-    </w:p>
-    <w:p>
-      <w:pPr>
-        <w:pStyle w:val="Code"/>
-      </w:pPr>
-      <w:r>
-        <w:rPr>
-          <w:color w:val="000000"/>
-        </w:rPr>
-        <w:tab/>
-      </w:r>
-      <w:r>
-        <w:rPr>
-          <w:color w:val="000000"/>
-        </w:rPr>
-        <w:tab/>
-      </w:r>
-    </w:p>
-    <w:p>
-      <w:pPr>
-        <w:pStyle w:val="Code"/>
-        <w:rPr>
-          <w:color w:val="000000"/>
-        </w:rPr>
-      </w:pPr>
-      <w:r>
-        <w:rPr>
-          <w:color w:val="000000"/>
-        </w:rPr>
-        <w:tab/>
-      </w:r>
-      <w:r>
-        <w:rPr>
-          <w:color w:val="000000"/>
-        </w:rPr>
-        <w:tab/>
-        <w:t>System.</w:t>
-      </w:r>
-      <w:r>
-        <w:rPr>
-          <w:i/>
-          <w:iCs/>
-          <w:color w:val="0000C0"/>
-        </w:rPr>
-        <w:t>out</w:t>
-      </w:r>
-      <w:r>
-        <w:rPr>
-          <w:color w:val="000000"/>
-        </w:rPr>
-        <w:t>.printf(</w:t>
-      </w:r>
-      <w:r>
-        <w:rPr>
-          <w:color w:val="2A00FF"/>
-        </w:rPr>
-        <w:t>"x&lt;0 ? 0 : x: %f, x&gt;</w:t>
-      </w:r>
-      <w:r>
-        <w:rPr>
-          <w:color w:val="2A00FF"/>
-        </w:rPr>
-        <w:t>y ? x-y : x + y: %f%n"</w:t>
-      </w:r>
-      <w:r>
-        <w:rPr>
-          <w:color w:val="000000"/>
-        </w:rPr>
-        <w:t>,</w:t>
-      </w:r>
-    </w:p>
-    <w:p>
-      <w:pPr>
-        <w:pStyle w:val="Code"/>
-      </w:pPr>
-      <w:r>
-        <w:rPr>
-          <w:color w:val="000000"/>
-        </w:rPr>
-        <w:tab/>
-      </w:r>
-      <w:r>
-        <w:rPr>
-          <w:color w:val="000000"/>
-        </w:rPr>
-        <w:tab/>
-      </w:r>
-      <w:r>
-        <w:rPr>
-          <w:color w:val="000000"/>
-        </w:rPr>
-        <w:tab/>
-      </w:r>
-      <w:r>
-        <w:rPr>
-          <w:color w:val="000000"/>
-        </w:rPr>
-        <w:tab/>
-      </w:r>
-      <w:r>
-        <w:rPr>
-          <w:color w:val="000000"/>
-        </w:rPr>
-        <w:t xml:space="preserve"> x &lt; 0 ? 0 : x, x &gt; y ? x - y : x + y);</w:t>
-      </w:r>
-    </w:p>
-    <w:p>
-      <w:pPr>
-        <w:pStyle w:val="Code"/>
-      </w:pPr>
-    </w:p>
-    <w:p>
-      <w:pPr>
-        <w:pStyle w:val="Code"/>
-      </w:pPr>
-      <w:r>
-        <w:rPr>
-          <w:color w:val="000000"/>
-        </w:rPr>
-        <w:tab/>
-      </w:r>
-      <w:r>
-        <w:rPr>
-          <w:color w:val="000000"/>
-        </w:rPr>
-        <w:tab/>
-      </w:r>
-    </w:p>
-    <w:p>
-      <w:pPr>
-        <w:pStyle w:val="Code"/>
-      </w:pPr>
-      <w:r>
-        <w:rPr>
-          <w:color w:val="000000"/>
-        </w:rPr>
-        <w:tab/>
-        <w:t>}</w:t>
-      </w:r>
-    </w:p>
-    <w:p>
-      <w:pPr>
-        <w:pStyle w:val="Code"/>
-      </w:pPr>
-      <w:r>
-        <w:rPr>
-          <w:color w:val="000000"/>
-        </w:rPr>
-        <w:t>}</w:t>
-      </w:r>
-    </w:p>
-    <w:p>
-      <w:pPr>
-        <w:ind w:firstLine="0"/>
-        <w:rPr>
-          <w:lang w:val="en-US"/>
-        </w:rPr>
-      </w:pPr>
-    </w:p>
-    <w:p>
-      <w:pPr>
-        <w:ind w:firstLine="0"/>
-      </w:pPr>
-      <w:r>
-        <w:t>Лістінг 4. Компіляція і виконання</w:t>
-      </w:r>
-    </w:p>
-    <w:p>
-      <w:pPr>
-        <w:pStyle w:val="Code"/>
-      </w:pPr>
-      <w:r>
-        <w:t>javac Zero.java</w:t>
-      </w:r>
-    </w:p>
-    <w:p>
-      <w:pPr>
-        <w:pStyle w:val="Code"/>
-      </w:pPr>
-      <w:r>
-        <w:t>java zero.Zero</w:t>
-      </w:r>
-    </w:p>
-    <w:p>
-      <w:pPr>
-        <w:pStyle w:val="Heading2"/>
-      </w:pPr>
-      <w:r>
-        <w:lastRenderedPageBreak/>
-        <w:t>Результат</w:t>
+        <w:t>https://github.com/chaliy/studies-octo-adventure/tree/master/lp/c4_2/pm</w:t>
       </w:r>
     </w:p>
     <w:p>
@@ -1394,9 +1173,9 @@
           <w:lang w:val="en-US"/>
         </w:rPr>
         <w:drawing>
-          <wp:inline distT="0" distB="0" distL="0" distR="0" wp14:anchorId="0CB6AAF0" wp14:editId="3597BBEF">
-            <wp:extent cx="6119495" cy="3292475"/>
-            <wp:effectExtent l="0" t="0" r="0" b="3175"/>
+          <wp:inline distT="0" distB="0" distL="0" distR="0" wp14:anchorId="64850933" wp14:editId="6C4510B1">
+            <wp:extent cx="6119495" cy="3553460"/>
+            <wp:effectExtent l="0" t="0" r="0" b="8890"/>
             <wp:docPr id="1" name="Picture 1"/>
             <wp:cNvGraphicFramePr>
               <a:graphicFrameLocks xmlns:a="http://schemas.openxmlformats.org/drawingml/2006/main" noChangeAspect="1"/>
@@ -1417,7 +1196,7 @@
                   <pic:spPr>
                     <a:xfrm>
                       <a:off x="0" y="0"/>
-                      <a:ext cx="6119495" cy="3292475"/>
+                      <a:ext cx="6119495" cy="3553460"/>
                     </a:xfrm>
                     <a:prstGeom prst="rect">
                       <a:avLst/>
@@ -1462,61 +1241,43 @@
         <w:rPr>
           <w:lang w:eastAsia="uk-UA"/>
         </w:rPr>
-        <w:t>Ознайомив</w:t>
+        <w:t>Ознайомився</w:t>
       </w:r>
       <w:r>
         <w:rPr>
           <w:lang w:eastAsia="uk-UA"/>
         </w:rPr>
-        <w:t>ся з технологією програмування із використанням пакета SDK</w:t>
+        <w:t xml:space="preserve"> з сист</w:t>
       </w:r>
       <w:r>
         <w:rPr>
           <w:lang w:eastAsia="uk-UA"/>
         </w:rPr>
-        <w:t xml:space="preserve"> та </w:t>
+        <w:t>емами контролю версій. Зрозумів</w:t>
       </w:r>
       <w:r>
         <w:rPr>
           <w:lang w:eastAsia="uk-UA"/>
         </w:rPr>
-        <w:t>ECLIPSE</w:t>
+        <w:t xml:space="preserve"> принципи синхронізації робочих</w:t>
       </w:r>
       <w:r>
         <w:rPr>
           <w:lang w:eastAsia="uk-UA"/>
         </w:rPr>
-        <w:t>,</w:t>
+        <w:t xml:space="preserve"> груп у гнучких командах. Набув</w:t>
       </w:r>
       <w:r>
         <w:rPr>
           <w:lang w:eastAsia="uk-UA"/>
         </w:rPr>
-        <w:t xml:space="preserve"> </w:t>
+        <w:t xml:space="preserve"> навичок використання технічних засобів та протоколів для роботи з системами контролю версій</w:t>
       </w:r>
       <w:r>
         <w:rPr>
           <w:lang w:eastAsia="uk-UA"/>
         </w:rPr>
-        <w:t>примітивними типами</w:t>
-      </w:r>
-      <w:r>
-        <w:rPr>
-          <w:lang w:eastAsia="uk-UA"/>
-        </w:rPr>
-        <w:t xml:space="preserve"> дани</w:t>
-      </w:r>
-      <w:r>
-        <w:rPr>
-          <w:lang w:eastAsia="uk-UA"/>
-        </w:rPr>
-        <w:t>х і операціями</w:t>
-      </w:r>
-      <w:r>
-        <w:rPr>
-          <w:lang w:eastAsia="uk-UA"/>
-        </w:rPr>
-        <w:t xml:space="preserve"> над ними.</w:t>
+        <w:t>.</w:t>
       </w:r>
     </w:p>
     <w:p>
@@ -5073,10 +4834,11 @@
   </w:font>
   <w:font w:name="Segoe UI">
     <w:panose1 w:val="020B0502040204020203"/>
-    <w:charset w:val="CC"/>
+    <w:charset w:val="00"/>
     <w:family w:val="swiss"/>
+    <w:notTrueType/>
     <w:pitch w:val="variable"/>
-    <w:sig w:usb0="E4002EFF" w:usb1="C000E47F" w:usb2="00000009" w:usb3="00000000" w:csb0="000001FF" w:csb1="00000000"/>
+    <w:sig w:usb0="00000003" w:usb1="00000000" w:usb2="00000000" w:usb3="00000000" w:csb0="00000001" w:csb1="00000000"/>
   </w:font>
   <w:font w:name="Lucida Sans Unicode">
     <w:panose1 w:val="020B0602030504020204"/>
@@ -5141,7 +4903,6 @@
     <w:rsid w:val="001D0C0D"/>
     <w:rsid w:val="00214913"/>
     <w:rsid w:val="00217C85"/>
-    <w:rsid w:val="002F7D63"/>
     <w:rsid w:val="00393F2C"/>
     <w:rsid w:val="003A3658"/>
     <w:rsid w:val="00424ACB"/>
@@ -5151,6 +4912,7 @@
     <w:rsid w:val="005C6ADA"/>
     <w:rsid w:val="007F01B2"/>
     <w:rsid w:val="00815082"/>
+    <w:rsid w:val="008E2A0C"/>
     <w:rsid w:val="00903332"/>
     <w:rsid w:val="00940E18"/>
     <w:rsid w:val="00943DBF"/>
@@ -5165,6 +4927,7 @@
     <w:rsid w:val="00C32B74"/>
     <w:rsid w:val="00C75837"/>
     <w:rsid w:val="00CD4C76"/>
+    <w:rsid w:val="00CD5901"/>
     <w:rsid w:val="00E05DF9"/>
     <w:rsid w:val="00E11031"/>
     <w:rsid w:val="00E71A2A"/>
@@ -5906,7 +5669,7 @@
 </file>
 
 <file path=customXml/itemProps1.xml><?xml version="1.0" encoding="utf-8"?>
-<ds:datastoreItem xmlns:ds="http://schemas.openxmlformats.org/officeDocument/2006/customXml" ds:itemID="{CF1DD30F-31A9-4209-BE67-CCF6BA680653}">
+<ds:datastoreItem xmlns:ds="http://schemas.openxmlformats.org/officeDocument/2006/customXml" ds:itemID="{848C2DDF-4EE5-49D4-A762-3516C5DDBCE8}">
   <ds:schemaRefs>
     <ds:schemaRef ds:uri="http://schemas.openxmlformats.org/officeDocument/2006/bibliography"/>
   </ds:schemaRefs>

</xml_diff>

<commit_message>
Added L3, L4, K to PM
</commit_message>
<xml_diff>
--- a/lp/c4_2/pm/l1.docx
+++ b/lp/c4_2/pm/l1.docx
@@ -804,8 +804,10 @@
         <w:rPr>
           <w:lang w:val="en-US"/>
         </w:rPr>
-        <w:t>Zero.java</w:t>
-      </w:r>
+        <w:t>cmd</w:t>
+      </w:r>
+      <w:bookmarkStart w:id="0" w:name="_GoBack"/>
+      <w:bookmarkEnd w:id="0"/>
     </w:p>
     <w:p>
       <w:pPr>
@@ -1148,8 +1150,6 @@
       <w:pPr>
         <w:ind w:firstLine="708"/>
       </w:pPr>
-      <w:bookmarkStart w:id="0" w:name="_GoBack"/>
-      <w:bookmarkEnd w:id="0"/>
       <w:r>
         <w:t>https://github.com/chaliy/studies-octo-adventure/tree/master/lp/c4_2/pm</w:t>
       </w:r>
@@ -4900,6 +4900,7 @@
     <w:rsid w:val="00094902"/>
     <w:rsid w:val="000A040A"/>
     <w:rsid w:val="000D63AC"/>
+    <w:rsid w:val="001406A8"/>
     <w:rsid w:val="001D0C0D"/>
     <w:rsid w:val="00214913"/>
     <w:rsid w:val="00217C85"/>
@@ -5669,7 +5670,7 @@
 </file>
 
 <file path=customXml/itemProps1.xml><?xml version="1.0" encoding="utf-8"?>
-<ds:datastoreItem xmlns:ds="http://schemas.openxmlformats.org/officeDocument/2006/customXml" ds:itemID="{848C2DDF-4EE5-49D4-A762-3516C5DDBCE8}">
+<ds:datastoreItem xmlns:ds="http://schemas.openxmlformats.org/officeDocument/2006/customXml" ds:itemID="{129D8F5A-8319-4539-A430-515E44B193B8}">
   <ds:schemaRefs>
     <ds:schemaRef ds:uri="http://schemas.openxmlformats.org/officeDocument/2006/bibliography"/>
   </ds:schemaRefs>

</xml_diff>